<commit_message>
fix: User authentication is added. Add webhook support for the user creation in Database
</commit_message>
<xml_diff>
--- a/Prompts.docx
+++ b/Prompts.docx
@@ -5,26 +5,62 @@
     <w:p>
       <w:pPr>
         <w:pStyle w:val="Heading3"/>
-      </w:pPr>
-      <w:r>
+        <w:rPr>
+          <w:sz w:val="24"/>
+          <w:szCs w:val="24"/>
+        </w:rPr>
+      </w:pPr>
+      <w:r>
+        <w:rPr>
+          <w:sz w:val="24"/>
+          <w:szCs w:val="24"/>
+        </w:rPr>
         <w:t>Market Research Prompt for notebook LLM:</w:t>
       </w:r>
     </w:p>
     <w:p>
-      <w:r>
+      <w:pPr>
+        <w:rPr>
+          <w:sz w:val="22"/>
+          <w:szCs w:val="22"/>
+        </w:rPr>
+      </w:pPr>
+      <w:r>
+        <w:rPr>
+          <w:sz w:val="22"/>
+          <w:szCs w:val="22"/>
+        </w:rPr>
         <w:t xml:space="preserve">Research the small business AI study </w:t>
       </w:r>
       <w:proofErr w:type="gramStart"/>
       <w:r>
+        <w:rPr>
+          <w:sz w:val="22"/>
+          <w:szCs w:val="22"/>
+        </w:rPr>
         <w:t>companions</w:t>
       </w:r>
       <w:proofErr w:type="gramEnd"/>
       <w:r>
+        <w:rPr>
+          <w:sz w:val="22"/>
+          <w:szCs w:val="22"/>
+        </w:rPr>
         <w:t xml:space="preserve"> software market in 2024-2026</w:t>
       </w:r>
     </w:p>
     <w:p>
-      <w:r>
+      <w:pPr>
+        <w:rPr>
+          <w:sz w:val="22"/>
+          <w:szCs w:val="22"/>
+        </w:rPr>
+      </w:pPr>
+      <w:r>
+        <w:rPr>
+          <w:sz w:val="22"/>
+          <w:szCs w:val="22"/>
+        </w:rPr>
         <w:t>Focus on:</w:t>
       </w:r>
     </w:p>
@@ -35,8 +71,16 @@
           <w:ilvl w:val="0"/>
           <w:numId w:val="1"/>
         </w:numPr>
-      </w:pPr>
-      <w:r>
+        <w:rPr>
+          <w:sz w:val="22"/>
+          <w:szCs w:val="22"/>
+        </w:rPr>
+      </w:pPr>
+      <w:r>
+        <w:rPr>
+          <w:sz w:val="22"/>
+          <w:szCs w:val="22"/>
+        </w:rPr>
         <w:t>Market size and growth trends</w:t>
       </w:r>
     </w:p>
@@ -47,8 +91,16 @@
           <w:ilvl w:val="0"/>
           <w:numId w:val="1"/>
         </w:numPr>
-      </w:pPr>
-      <w:r>
+        <w:rPr>
+          <w:sz w:val="22"/>
+          <w:szCs w:val="22"/>
+        </w:rPr>
+      </w:pPr>
+      <w:r>
+        <w:rPr>
+          <w:sz w:val="22"/>
+          <w:szCs w:val="22"/>
+        </w:rPr>
         <w:t>Key pain points for small business owners</w:t>
       </w:r>
     </w:p>
@@ -59,8 +111,16 @@
           <w:ilvl w:val="0"/>
           <w:numId w:val="1"/>
         </w:numPr>
-      </w:pPr>
-      <w:r>
+        <w:rPr>
+          <w:sz w:val="22"/>
+          <w:szCs w:val="22"/>
+        </w:rPr>
+      </w:pPr>
+      <w:r>
+        <w:rPr>
+          <w:sz w:val="22"/>
+          <w:szCs w:val="22"/>
+        </w:rPr>
         <w:t>Popular solutions</w:t>
       </w:r>
     </w:p>
@@ -71,8 +131,16 @@
           <w:ilvl w:val="0"/>
           <w:numId w:val="1"/>
         </w:numPr>
-      </w:pPr>
-      <w:r>
+        <w:rPr>
+          <w:sz w:val="22"/>
+          <w:szCs w:val="22"/>
+        </w:rPr>
+      </w:pPr>
+      <w:r>
+        <w:rPr>
+          <w:sz w:val="22"/>
+          <w:szCs w:val="22"/>
+        </w:rPr>
         <w:t>Focus on only the following features:</w:t>
       </w:r>
     </w:p>
@@ -83,8 +151,16 @@
           <w:ilvl w:val="1"/>
           <w:numId w:val="1"/>
         </w:numPr>
-      </w:pPr>
-      <w:r>
+        <w:rPr>
+          <w:sz w:val="22"/>
+          <w:szCs w:val="22"/>
+        </w:rPr>
+      </w:pPr>
+      <w:r>
+        <w:rPr>
+          <w:sz w:val="22"/>
+          <w:szCs w:val="22"/>
+        </w:rPr>
         <w:t>Voice interface (Web Speech API + Whisper API for transcription)</w:t>
       </w:r>
     </w:p>
@@ -95,16 +171,32 @@
           <w:ilvl w:val="1"/>
           <w:numId w:val="1"/>
         </w:numPr>
-      </w:pPr>
-      <w:r>
+        <w:rPr>
+          <w:sz w:val="22"/>
+          <w:szCs w:val="22"/>
+        </w:rPr>
+      </w:pPr>
+      <w:r>
+        <w:rPr>
+          <w:sz w:val="22"/>
+          <w:szCs w:val="22"/>
+        </w:rPr>
         <w:t>Text-to-speech for AI responses (</w:t>
       </w:r>
       <w:proofErr w:type="spellStart"/>
       <w:r>
+        <w:rPr>
+          <w:sz w:val="22"/>
+          <w:szCs w:val="22"/>
+        </w:rPr>
         <w:t>ElevenLabs</w:t>
       </w:r>
       <w:proofErr w:type="spellEnd"/>
       <w:r>
+        <w:rPr>
+          <w:sz w:val="22"/>
+          <w:szCs w:val="22"/>
+        </w:rPr>
         <w:t xml:space="preserve"> or browser TTS)</w:t>
       </w:r>
     </w:p>
@@ -115,8 +207,16 @@
           <w:ilvl w:val="1"/>
           <w:numId w:val="1"/>
         </w:numPr>
-      </w:pPr>
-      <w:r>
+        <w:rPr>
+          <w:sz w:val="22"/>
+          <w:szCs w:val="22"/>
+        </w:rPr>
+      </w:pPr>
+      <w:r>
+        <w:rPr>
+          <w:sz w:val="22"/>
+          <w:szCs w:val="22"/>
+        </w:rPr>
         <w:t>Document upload interface (PDF, DOCX, TXT)</w:t>
       </w:r>
     </w:p>
@@ -127,8 +227,16 @@
           <w:ilvl w:val="1"/>
           <w:numId w:val="1"/>
         </w:numPr>
-      </w:pPr>
-      <w:r>
+        <w:rPr>
+          <w:sz w:val="22"/>
+          <w:szCs w:val="22"/>
+        </w:rPr>
+      </w:pPr>
+      <w:r>
+        <w:rPr>
+          <w:sz w:val="22"/>
+          <w:szCs w:val="22"/>
+        </w:rPr>
         <w:t>Interactive roadmap visualization (React Flow or similar)</w:t>
       </w:r>
     </w:p>
@@ -139,8 +247,16 @@
           <w:ilvl w:val="1"/>
           <w:numId w:val="1"/>
         </w:numPr>
-      </w:pPr>
-      <w:r>
+        <w:rPr>
+          <w:sz w:val="22"/>
+          <w:szCs w:val="22"/>
+        </w:rPr>
+      </w:pPr>
+      <w:r>
+        <w:rPr>
+          <w:sz w:val="22"/>
+          <w:szCs w:val="22"/>
+        </w:rPr>
         <w:t>Quiz interface with timer</w:t>
       </w:r>
     </w:p>
@@ -151,8 +267,16 @@
           <w:ilvl w:val="1"/>
           <w:numId w:val="1"/>
         </w:numPr>
-      </w:pPr>
-      <w:r>
+        <w:rPr>
+          <w:sz w:val="22"/>
+          <w:szCs w:val="22"/>
+        </w:rPr>
+      </w:pPr>
+      <w:r>
+        <w:rPr>
+          <w:sz w:val="22"/>
+          <w:szCs w:val="22"/>
+        </w:rPr>
         <w:t>Progress dashboard with charts</w:t>
       </w:r>
     </w:p>
@@ -163,8 +287,16 @@
           <w:ilvl w:val="1"/>
           <w:numId w:val="1"/>
         </w:numPr>
-      </w:pPr>
-      <w:r>
+        <w:rPr>
+          <w:sz w:val="22"/>
+          <w:szCs w:val="22"/>
+        </w:rPr>
+      </w:pPr>
+      <w:r>
+        <w:rPr>
+          <w:sz w:val="22"/>
+          <w:szCs w:val="22"/>
+        </w:rPr>
         <w:t>Calendar view for deadlines</w:t>
       </w:r>
     </w:p>
@@ -175,16 +307,32 @@
           <w:ilvl w:val="0"/>
           <w:numId w:val="1"/>
         </w:numPr>
-      </w:pPr>
-      <w:r>
+        <w:rPr>
+          <w:sz w:val="22"/>
+          <w:szCs w:val="22"/>
+        </w:rPr>
+      </w:pPr>
+      <w:r>
+        <w:rPr>
+          <w:sz w:val="22"/>
+          <w:szCs w:val="22"/>
+        </w:rPr>
         <w:t xml:space="preserve">Gaps in current market </w:t>
       </w:r>
       <w:proofErr w:type="gramStart"/>
       <w:r>
+        <w:rPr>
+          <w:sz w:val="22"/>
+          <w:szCs w:val="22"/>
+        </w:rPr>
         <w:t>offerings</w:t>
       </w:r>
       <w:proofErr w:type="gramEnd"/>
       <w:r>
+        <w:rPr>
+          <w:sz w:val="22"/>
+          <w:szCs w:val="22"/>
+        </w:rPr>
         <w:t xml:space="preserve"> </w:t>
       </w:r>
     </w:p>
@@ -195,26 +343,1288 @@
           <w:ilvl w:val="0"/>
           <w:numId w:val="1"/>
         </w:numPr>
-      </w:pPr>
-      <w:r>
+        <w:rPr>
+          <w:sz w:val="22"/>
+          <w:szCs w:val="22"/>
+        </w:rPr>
+      </w:pPr>
+      <w:r>
+        <w:rPr>
+          <w:sz w:val="22"/>
+          <w:szCs w:val="22"/>
+        </w:rPr>
         <w:t>AI adoption in study companion tools</w:t>
       </w:r>
     </w:p>
     <w:p>
-      <w:r>
+      <w:pPr>
+        <w:rPr>
+          <w:sz w:val="22"/>
+          <w:szCs w:val="22"/>
+        </w:rPr>
+      </w:pPr>
+      <w:r>
+        <w:rPr>
+          <w:sz w:val="22"/>
+          <w:szCs w:val="22"/>
+        </w:rPr>
         <w:t xml:space="preserve">Include specific data points and statistics </w:t>
       </w:r>
       <w:proofErr w:type="spellStart"/>
       <w:r>
+        <w:rPr>
+          <w:sz w:val="22"/>
+          <w:szCs w:val="22"/>
+        </w:rPr>
         <w:t>where</w:t>
       </w:r>
       <w:proofErr w:type="spellEnd"/>
       <w:r>
+        <w:rPr>
+          <w:sz w:val="22"/>
+          <w:szCs w:val="22"/>
+        </w:rPr>
         <w:t xml:space="preserve"> available</w:t>
       </w:r>
     </w:p>
-    <w:p/>
-    <w:p/>
+    <w:p>
+      <w:pPr>
+        <w:rPr>
+          <w:sz w:val="22"/>
+          <w:szCs w:val="22"/>
+        </w:rPr>
+      </w:pPr>
+    </w:p>
+    <w:p>
+      <w:pPr>
+        <w:pStyle w:val="Heading3"/>
+        <w:rPr>
+          <w:sz w:val="24"/>
+          <w:szCs w:val="24"/>
+        </w:rPr>
+      </w:pPr>
+      <w:r>
+        <w:rPr>
+          <w:sz w:val="24"/>
+          <w:szCs w:val="24"/>
+        </w:rPr>
+        <w:t>Hero Section Prompt:</w:t>
+      </w:r>
+    </w:p>
+    <w:p>
+      <w:pPr>
+        <w:rPr>
+          <w:sz w:val="22"/>
+          <w:szCs w:val="22"/>
+        </w:rPr>
+      </w:pPr>
+      <w:r>
+        <w:rPr>
+          <w:b/>
+          <w:bCs/>
+          <w:sz w:val="22"/>
+          <w:szCs w:val="22"/>
+        </w:rPr>
+        <w:t>Role:</w:t>
+      </w:r>
+      <w:r>
+        <w:rPr>
+          <w:sz w:val="22"/>
+          <w:szCs w:val="22"/>
+        </w:rPr>
+        <w:br/>
+        <w:t>You are a senior UI/UX designer and visual product designer with strong expertise in modern SaaS landing pages, layout systems, typography, spacing, color harmony, and visual hierarchy.</w:t>
+      </w:r>
+    </w:p>
+    <w:p>
+      <w:pPr>
+        <w:rPr>
+          <w:b/>
+          <w:bCs/>
+          <w:sz w:val="22"/>
+          <w:szCs w:val="22"/>
+        </w:rPr>
+      </w:pPr>
+      <w:r>
+        <w:rPr>
+          <w:b/>
+          <w:bCs/>
+          <w:sz w:val="22"/>
+          <w:szCs w:val="22"/>
+        </w:rPr>
+        <w:t>Context &amp; Inputs</w:t>
+      </w:r>
+    </w:p>
+    <w:p>
+      <w:pPr>
+        <w:numPr>
+          <w:ilvl w:val="0"/>
+          <w:numId w:val="2"/>
+        </w:numPr>
+        <w:rPr>
+          <w:sz w:val="22"/>
+          <w:szCs w:val="22"/>
+        </w:rPr>
+      </w:pPr>
+      <w:r>
+        <w:rPr>
+          <w:b/>
+          <w:bCs/>
+          <w:sz w:val="22"/>
+          <w:szCs w:val="22"/>
+        </w:rPr>
+        <w:t>Image #1:</w:t>
+      </w:r>
+      <w:r>
+        <w:rPr>
+          <w:sz w:val="22"/>
+          <w:szCs w:val="22"/>
+        </w:rPr>
+        <w:t xml:space="preserve"> Existing landing page design (contains the correct idea, structure, copy, and content).</w:t>
+      </w:r>
+    </w:p>
+    <w:p>
+      <w:pPr>
+        <w:numPr>
+          <w:ilvl w:val="0"/>
+          <w:numId w:val="2"/>
+        </w:numPr>
+        <w:rPr>
+          <w:sz w:val="22"/>
+          <w:szCs w:val="22"/>
+        </w:rPr>
+      </w:pPr>
+      <w:r>
+        <w:rPr>
+          <w:b/>
+          <w:bCs/>
+          <w:sz w:val="22"/>
+          <w:szCs w:val="22"/>
+        </w:rPr>
+        <w:t>Image #2:</w:t>
+      </w:r>
+      <w:r>
+        <w:rPr>
+          <w:sz w:val="22"/>
+          <w:szCs w:val="22"/>
+        </w:rPr>
+        <w:t xml:space="preserve"> UI/visual inspiration reference (target design style, polish, layout quality, and aesthetics).</w:t>
+      </w:r>
+    </w:p>
+    <w:p>
+      <w:pPr>
+        <w:rPr>
+          <w:b/>
+          <w:bCs/>
+          <w:sz w:val="22"/>
+          <w:szCs w:val="22"/>
+        </w:rPr>
+      </w:pPr>
+      <w:r>
+        <w:rPr>
+          <w:b/>
+          <w:bCs/>
+          <w:sz w:val="22"/>
+          <w:szCs w:val="22"/>
+        </w:rPr>
+        <w:t>Goal</w:t>
+      </w:r>
+    </w:p>
+    <w:p>
+      <w:pPr>
+        <w:rPr>
+          <w:sz w:val="22"/>
+          <w:szCs w:val="22"/>
+        </w:rPr>
+      </w:pPr>
+      <w:r>
+        <w:rPr>
+          <w:sz w:val="22"/>
+          <w:szCs w:val="22"/>
+        </w:rPr>
+        <w:t xml:space="preserve">Redesign </w:t>
+      </w:r>
+      <w:r>
+        <w:rPr>
+          <w:b/>
+          <w:bCs/>
+          <w:sz w:val="22"/>
+          <w:szCs w:val="22"/>
+        </w:rPr>
+        <w:t>Image #1</w:t>
+      </w:r>
+      <w:r>
+        <w:rPr>
+          <w:sz w:val="22"/>
+          <w:szCs w:val="22"/>
+        </w:rPr>
+        <w:t xml:space="preserve"> so that:</w:t>
+      </w:r>
+    </w:p>
+    <w:p>
+      <w:pPr>
+        <w:numPr>
+          <w:ilvl w:val="0"/>
+          <w:numId w:val="3"/>
+        </w:numPr>
+        <w:rPr>
+          <w:sz w:val="22"/>
+          <w:szCs w:val="22"/>
+        </w:rPr>
+      </w:pPr>
+      <w:r>
+        <w:rPr>
+          <w:sz w:val="22"/>
+          <w:szCs w:val="22"/>
+        </w:rPr>
+        <w:t xml:space="preserve">The </w:t>
+      </w:r>
+      <w:r>
+        <w:rPr>
+          <w:b/>
+          <w:bCs/>
+          <w:sz w:val="22"/>
+          <w:szCs w:val="22"/>
+        </w:rPr>
+        <w:t xml:space="preserve">content, messaging, and core </w:t>
+      </w:r>
+      <w:proofErr w:type="gramStart"/>
+      <w:r>
+        <w:rPr>
+          <w:b/>
+          <w:bCs/>
+          <w:sz w:val="22"/>
+          <w:szCs w:val="22"/>
+        </w:rPr>
+        <w:t>idea</w:t>
+      </w:r>
+      <w:proofErr w:type="gramEnd"/>
+      <w:r>
+        <w:rPr>
+          <w:b/>
+          <w:bCs/>
+          <w:sz w:val="22"/>
+          <w:szCs w:val="22"/>
+        </w:rPr>
+        <w:t xml:space="preserve"> remain </w:t>
+      </w:r>
+      <w:proofErr w:type="gramStart"/>
+      <w:r>
+        <w:rPr>
+          <w:b/>
+          <w:bCs/>
+          <w:sz w:val="22"/>
+          <w:szCs w:val="22"/>
+        </w:rPr>
+        <w:t>exactly the same</w:t>
+      </w:r>
+      <w:proofErr w:type="gramEnd"/>
+    </w:p>
+    <w:p>
+      <w:pPr>
+        <w:numPr>
+          <w:ilvl w:val="0"/>
+          <w:numId w:val="3"/>
+        </w:numPr>
+        <w:rPr>
+          <w:sz w:val="22"/>
+          <w:szCs w:val="22"/>
+        </w:rPr>
+      </w:pPr>
+      <w:r>
+        <w:rPr>
+          <w:sz w:val="22"/>
+          <w:szCs w:val="22"/>
+        </w:rPr>
+        <w:t xml:space="preserve">The </w:t>
+      </w:r>
+      <w:r>
+        <w:rPr>
+          <w:b/>
+          <w:bCs/>
+          <w:sz w:val="22"/>
+          <w:szCs w:val="22"/>
+        </w:rPr>
+        <w:t>visual UI, layout, spacing, typography, and styling are updated</w:t>
+      </w:r>
+      <w:r>
+        <w:rPr>
+          <w:sz w:val="22"/>
+          <w:szCs w:val="22"/>
+        </w:rPr>
+        <w:t xml:space="preserve"> to match </w:t>
+      </w:r>
+      <w:proofErr w:type="gramStart"/>
+      <w:r>
+        <w:rPr>
+          <w:sz w:val="22"/>
+          <w:szCs w:val="22"/>
+        </w:rPr>
+        <w:t xml:space="preserve">the </w:t>
+      </w:r>
+      <w:r>
+        <w:rPr>
+          <w:b/>
+          <w:bCs/>
+          <w:sz w:val="22"/>
+          <w:szCs w:val="22"/>
+        </w:rPr>
+        <w:t>design</w:t>
+      </w:r>
+      <w:proofErr w:type="gramEnd"/>
+      <w:r>
+        <w:rPr>
+          <w:b/>
+          <w:bCs/>
+          <w:sz w:val="22"/>
+          <w:szCs w:val="22"/>
+        </w:rPr>
+        <w:t xml:space="preserve"> language and quality of Image #2</w:t>
+      </w:r>
+    </w:p>
+    <w:p>
+      <w:pPr>
+        <w:rPr>
+          <w:sz w:val="22"/>
+          <w:szCs w:val="22"/>
+        </w:rPr>
+      </w:pPr>
+      <w:r>
+        <w:rPr>
+          <w:sz w:val="22"/>
+          <w:szCs w:val="22"/>
+        </w:rPr>
+        <w:t xml:space="preserve">This is a </w:t>
+      </w:r>
+      <w:r>
+        <w:rPr>
+          <w:b/>
+          <w:bCs/>
+          <w:sz w:val="22"/>
+          <w:szCs w:val="22"/>
+        </w:rPr>
+        <w:t>UI refresh only</w:t>
+      </w:r>
+      <w:r>
+        <w:rPr>
+          <w:sz w:val="22"/>
+          <w:szCs w:val="22"/>
+        </w:rPr>
+        <w:t>, not a content rewrite.</w:t>
+      </w:r>
+    </w:p>
+    <w:p>
+      <w:pPr>
+        <w:rPr>
+          <w:sz w:val="22"/>
+          <w:szCs w:val="22"/>
+        </w:rPr>
+      </w:pPr>
+      <w:r>
+        <w:rPr>
+          <w:sz w:val="22"/>
+          <w:szCs w:val="22"/>
+        </w:rPr>
+        <w:lastRenderedPageBreak/>
+        <w:pict w14:anchorId="06354415">
+          <v:rect id="_x0000_i1049" style="width:0;height:1.5pt" o:hralign="center" o:hrstd="t" o:hr="t" fillcolor="#a0a0a0" stroked="f"/>
+        </w:pict>
+      </w:r>
+    </w:p>
+    <w:p>
+      <w:pPr>
+        <w:rPr>
+          <w:b/>
+          <w:bCs/>
+          <w:sz w:val="22"/>
+          <w:szCs w:val="22"/>
+        </w:rPr>
+      </w:pPr>
+      <w:r>
+        <w:rPr>
+          <w:b/>
+          <w:bCs/>
+          <w:sz w:val="22"/>
+          <w:szCs w:val="22"/>
+        </w:rPr>
+        <w:t>Key Instructions</w:t>
+      </w:r>
+    </w:p>
+    <w:p>
+      <w:pPr>
+        <w:numPr>
+          <w:ilvl w:val="0"/>
+          <w:numId w:val="4"/>
+        </w:numPr>
+        <w:rPr>
+          <w:sz w:val="22"/>
+          <w:szCs w:val="22"/>
+        </w:rPr>
+      </w:pPr>
+      <w:r>
+        <w:rPr>
+          <w:b/>
+          <w:bCs/>
+          <w:sz w:val="22"/>
+          <w:szCs w:val="22"/>
+        </w:rPr>
+        <w:t>Preserve Content &amp; Meaning</w:t>
+      </w:r>
+    </w:p>
+    <w:p>
+      <w:pPr>
+        <w:numPr>
+          <w:ilvl w:val="1"/>
+          <w:numId w:val="4"/>
+        </w:numPr>
+        <w:rPr>
+          <w:sz w:val="22"/>
+          <w:szCs w:val="22"/>
+        </w:rPr>
+      </w:pPr>
+      <w:r>
+        <w:rPr>
+          <w:sz w:val="22"/>
+          <w:szCs w:val="22"/>
+        </w:rPr>
+        <w:t>Do NOT change headlines, text, CTAs, sections, or information hierarchy</w:t>
+      </w:r>
+    </w:p>
+    <w:p>
+      <w:pPr>
+        <w:numPr>
+          <w:ilvl w:val="1"/>
+          <w:numId w:val="4"/>
+        </w:numPr>
+        <w:rPr>
+          <w:sz w:val="22"/>
+          <w:szCs w:val="22"/>
+        </w:rPr>
+      </w:pPr>
+      <w:r>
+        <w:rPr>
+          <w:sz w:val="22"/>
+          <w:szCs w:val="22"/>
+        </w:rPr>
+        <w:t>Do NOT remove or invent new content</w:t>
+      </w:r>
+    </w:p>
+    <w:p>
+      <w:pPr>
+        <w:numPr>
+          <w:ilvl w:val="1"/>
+          <w:numId w:val="4"/>
+        </w:numPr>
+        <w:rPr>
+          <w:sz w:val="22"/>
+          <w:szCs w:val="22"/>
+        </w:rPr>
+      </w:pPr>
+      <w:r>
+        <w:rPr>
+          <w:sz w:val="22"/>
+          <w:szCs w:val="22"/>
+        </w:rPr>
+        <w:t>Do NOT alter the product’s purpose or messaging</w:t>
+      </w:r>
+    </w:p>
+    <w:p>
+      <w:pPr>
+        <w:numPr>
+          <w:ilvl w:val="0"/>
+          <w:numId w:val="4"/>
+        </w:numPr>
+        <w:rPr>
+          <w:sz w:val="22"/>
+          <w:szCs w:val="22"/>
+        </w:rPr>
+      </w:pPr>
+      <w:r>
+        <w:rPr>
+          <w:b/>
+          <w:bCs/>
+          <w:sz w:val="22"/>
+          <w:szCs w:val="22"/>
+        </w:rPr>
+        <w:t>Adopt the Visual Style of Image #2</w:t>
+      </w:r>
+      <w:r>
+        <w:rPr>
+          <w:sz w:val="22"/>
+          <w:szCs w:val="22"/>
+        </w:rPr>
+        <w:br/>
+        <w:t xml:space="preserve">Analyze Image #2 and apply </w:t>
+      </w:r>
+      <w:proofErr w:type="gramStart"/>
+      <w:r>
+        <w:rPr>
+          <w:sz w:val="22"/>
+          <w:szCs w:val="22"/>
+        </w:rPr>
+        <w:t>its</w:t>
+      </w:r>
+      <w:proofErr w:type="gramEnd"/>
+      <w:r>
+        <w:rPr>
+          <w:sz w:val="22"/>
+          <w:szCs w:val="22"/>
+        </w:rPr>
+        <w:t>:</w:t>
+      </w:r>
+    </w:p>
+    <w:p>
+      <w:pPr>
+        <w:numPr>
+          <w:ilvl w:val="1"/>
+          <w:numId w:val="4"/>
+        </w:numPr>
+        <w:rPr>
+          <w:sz w:val="22"/>
+          <w:szCs w:val="22"/>
+        </w:rPr>
+      </w:pPr>
+      <w:r>
+        <w:rPr>
+          <w:sz w:val="22"/>
+          <w:szCs w:val="22"/>
+        </w:rPr>
+        <w:t>Layout system (grid, margins, padding, alignment)</w:t>
+      </w:r>
+    </w:p>
+    <w:p>
+      <w:pPr>
+        <w:numPr>
+          <w:ilvl w:val="1"/>
+          <w:numId w:val="4"/>
+        </w:numPr>
+        <w:rPr>
+          <w:sz w:val="22"/>
+          <w:szCs w:val="22"/>
+        </w:rPr>
+      </w:pPr>
+      <w:r>
+        <w:rPr>
+          <w:sz w:val="22"/>
+          <w:szCs w:val="22"/>
+        </w:rPr>
+        <w:t>Typography style (font weight, size hierarchy, letter spacing)</w:t>
+      </w:r>
+    </w:p>
+    <w:p>
+      <w:pPr>
+        <w:numPr>
+          <w:ilvl w:val="1"/>
+          <w:numId w:val="4"/>
+        </w:numPr>
+        <w:rPr>
+          <w:sz w:val="22"/>
+          <w:szCs w:val="22"/>
+        </w:rPr>
+      </w:pPr>
+      <w:r>
+        <w:rPr>
+          <w:sz w:val="22"/>
+          <w:szCs w:val="22"/>
+        </w:rPr>
+        <w:t>Color palette and contrast</w:t>
+      </w:r>
+    </w:p>
+    <w:p>
+      <w:pPr>
+        <w:numPr>
+          <w:ilvl w:val="1"/>
+          <w:numId w:val="4"/>
+        </w:numPr>
+        <w:rPr>
+          <w:sz w:val="22"/>
+          <w:szCs w:val="22"/>
+        </w:rPr>
+      </w:pPr>
+      <w:r>
+        <w:rPr>
+          <w:sz w:val="22"/>
+          <w:szCs w:val="22"/>
+        </w:rPr>
+        <w:t>Button styles, card styles, and UI components</w:t>
+      </w:r>
+    </w:p>
+    <w:p>
+      <w:pPr>
+        <w:numPr>
+          <w:ilvl w:val="1"/>
+          <w:numId w:val="4"/>
+        </w:numPr>
+        <w:rPr>
+          <w:sz w:val="22"/>
+          <w:szCs w:val="22"/>
+        </w:rPr>
+      </w:pPr>
+      <w:r>
+        <w:rPr>
+          <w:sz w:val="22"/>
+          <w:szCs w:val="22"/>
+        </w:rPr>
+        <w:t>Use of whitespace and section separation</w:t>
+      </w:r>
+    </w:p>
+    <w:p>
+      <w:pPr>
+        <w:numPr>
+          <w:ilvl w:val="1"/>
+          <w:numId w:val="4"/>
+        </w:numPr>
+        <w:rPr>
+          <w:sz w:val="22"/>
+          <w:szCs w:val="22"/>
+        </w:rPr>
+      </w:pPr>
+      <w:r>
+        <w:rPr>
+          <w:sz w:val="22"/>
+          <w:szCs w:val="22"/>
+        </w:rPr>
+        <w:t>Overall modern, premium, or minimal feel (as seen in Image #2)</w:t>
+      </w:r>
+    </w:p>
+    <w:p>
+      <w:pPr>
+        <w:numPr>
+          <w:ilvl w:val="0"/>
+          <w:numId w:val="4"/>
+        </w:numPr>
+        <w:rPr>
+          <w:sz w:val="22"/>
+          <w:szCs w:val="22"/>
+        </w:rPr>
+      </w:pPr>
+      <w:r>
+        <w:rPr>
+          <w:b/>
+          <w:bCs/>
+          <w:sz w:val="22"/>
+          <w:szCs w:val="22"/>
+        </w:rPr>
+        <w:t>Update Image #1 UI Accordingly</w:t>
+      </w:r>
+    </w:p>
+    <w:p>
+      <w:pPr>
+        <w:numPr>
+          <w:ilvl w:val="1"/>
+          <w:numId w:val="4"/>
+        </w:numPr>
+        <w:rPr>
+          <w:sz w:val="22"/>
+          <w:szCs w:val="22"/>
+        </w:rPr>
+      </w:pPr>
+      <w:r>
+        <w:rPr>
+          <w:sz w:val="22"/>
+          <w:szCs w:val="22"/>
+        </w:rPr>
+        <w:t xml:space="preserve">Redesign sections from Image #1 using the </w:t>
+      </w:r>
+      <w:r>
+        <w:rPr>
+          <w:b/>
+          <w:bCs/>
+          <w:sz w:val="22"/>
+          <w:szCs w:val="22"/>
+        </w:rPr>
+        <w:t>same structure</w:t>
+      </w:r>
+      <w:r>
+        <w:rPr>
+          <w:sz w:val="22"/>
+          <w:szCs w:val="22"/>
+        </w:rPr>
+        <w:t>, but styled like Image #2</w:t>
+      </w:r>
+    </w:p>
+    <w:p>
+      <w:pPr>
+        <w:numPr>
+          <w:ilvl w:val="1"/>
+          <w:numId w:val="4"/>
+        </w:numPr>
+        <w:rPr>
+          <w:sz w:val="22"/>
+          <w:szCs w:val="22"/>
+        </w:rPr>
+      </w:pPr>
+      <w:r>
+        <w:rPr>
+          <w:sz w:val="22"/>
+          <w:szCs w:val="22"/>
+        </w:rPr>
+        <w:t>Improve visual hierarchy and readability</w:t>
+      </w:r>
+    </w:p>
+    <w:p>
+      <w:pPr>
+        <w:numPr>
+          <w:ilvl w:val="1"/>
+          <w:numId w:val="4"/>
+        </w:numPr>
+        <w:rPr>
+          <w:sz w:val="22"/>
+          <w:szCs w:val="22"/>
+        </w:rPr>
+      </w:pPr>
+      <w:r>
+        <w:rPr>
+          <w:sz w:val="22"/>
+          <w:szCs w:val="22"/>
+        </w:rPr>
+        <w:t>Modernize UI elements (buttons, nav bar, cards, icons, dividers)</w:t>
+      </w:r>
+    </w:p>
+    <w:p>
+      <w:pPr>
+        <w:numPr>
+          <w:ilvl w:val="1"/>
+          <w:numId w:val="4"/>
+        </w:numPr>
+        <w:rPr>
+          <w:sz w:val="22"/>
+          <w:szCs w:val="22"/>
+        </w:rPr>
+      </w:pPr>
+      <w:r>
+        <w:rPr>
+          <w:sz w:val="22"/>
+          <w:szCs w:val="22"/>
+        </w:rPr>
+        <w:t>Make the design feel cohesive, polished, and consistent</w:t>
+      </w:r>
+    </w:p>
+    <w:p>
+      <w:pPr>
+        <w:numPr>
+          <w:ilvl w:val="0"/>
+          <w:numId w:val="4"/>
+        </w:numPr>
+        <w:rPr>
+          <w:sz w:val="22"/>
+          <w:szCs w:val="22"/>
+        </w:rPr>
+      </w:pPr>
+      <w:r>
+        <w:rPr>
+          <w:b/>
+          <w:bCs/>
+          <w:sz w:val="22"/>
+          <w:szCs w:val="22"/>
+        </w:rPr>
+        <w:t>Layout Expectations</w:t>
+      </w:r>
+    </w:p>
+    <w:p>
+      <w:pPr>
+        <w:numPr>
+          <w:ilvl w:val="1"/>
+          <w:numId w:val="4"/>
+        </w:numPr>
+        <w:rPr>
+          <w:sz w:val="22"/>
+          <w:szCs w:val="22"/>
+        </w:rPr>
+      </w:pPr>
+      <w:r>
+        <w:rPr>
+          <w:sz w:val="22"/>
+          <w:szCs w:val="22"/>
+        </w:rPr>
+        <w:t>Hero section should feel visually strong and clean</w:t>
+      </w:r>
+    </w:p>
+    <w:p>
+      <w:pPr>
+        <w:numPr>
+          <w:ilvl w:val="1"/>
+          <w:numId w:val="4"/>
+        </w:numPr>
+        <w:rPr>
+          <w:sz w:val="22"/>
+          <w:szCs w:val="22"/>
+        </w:rPr>
+      </w:pPr>
+      <w:r>
+        <w:rPr>
+          <w:sz w:val="22"/>
+          <w:szCs w:val="22"/>
+        </w:rPr>
+        <w:t>CTA buttons should stand out clearly</w:t>
+      </w:r>
+    </w:p>
+    <w:p>
+      <w:pPr>
+        <w:numPr>
+          <w:ilvl w:val="1"/>
+          <w:numId w:val="4"/>
+        </w:numPr>
+        <w:rPr>
+          <w:sz w:val="22"/>
+          <w:szCs w:val="22"/>
+        </w:rPr>
+      </w:pPr>
+      <w:r>
+        <w:rPr>
+          <w:sz w:val="22"/>
+          <w:szCs w:val="22"/>
+        </w:rPr>
+        <w:t>Sections should be clearly separated using spacing, background changes, or cards</w:t>
+      </w:r>
+    </w:p>
+    <w:p>
+      <w:pPr>
+        <w:numPr>
+          <w:ilvl w:val="1"/>
+          <w:numId w:val="4"/>
+        </w:numPr>
+        <w:rPr>
+          <w:sz w:val="22"/>
+          <w:szCs w:val="22"/>
+        </w:rPr>
+      </w:pPr>
+      <w:r>
+        <w:rPr>
+          <w:sz w:val="22"/>
+          <w:szCs w:val="22"/>
+        </w:rPr>
+        <w:t xml:space="preserve">Navigation and </w:t>
+      </w:r>
+      <w:proofErr w:type="gramStart"/>
+      <w:r>
+        <w:rPr>
+          <w:sz w:val="22"/>
+          <w:szCs w:val="22"/>
+        </w:rPr>
+        <w:t>footer</w:t>
+      </w:r>
+      <w:proofErr w:type="gramEnd"/>
+      <w:r>
+        <w:rPr>
+          <w:sz w:val="22"/>
+          <w:szCs w:val="22"/>
+        </w:rPr>
+        <w:t xml:space="preserve"> should match the inspiration style</w:t>
+      </w:r>
+    </w:p>
+    <w:p>
+      <w:pPr>
+        <w:numPr>
+          <w:ilvl w:val="0"/>
+          <w:numId w:val="4"/>
+        </w:numPr>
+        <w:rPr>
+          <w:sz w:val="22"/>
+          <w:szCs w:val="22"/>
+        </w:rPr>
+      </w:pPr>
+      <w:r>
+        <w:rPr>
+          <w:b/>
+          <w:bCs/>
+          <w:sz w:val="22"/>
+          <w:szCs w:val="22"/>
+        </w:rPr>
+        <w:t>Design Quality Bar</w:t>
+      </w:r>
+    </w:p>
+    <w:p>
+      <w:pPr>
+        <w:numPr>
+          <w:ilvl w:val="1"/>
+          <w:numId w:val="4"/>
+        </w:numPr>
+        <w:rPr>
+          <w:sz w:val="22"/>
+          <w:szCs w:val="22"/>
+        </w:rPr>
+      </w:pPr>
+      <w:r>
+        <w:rPr>
+          <w:sz w:val="22"/>
+          <w:szCs w:val="22"/>
+        </w:rPr>
+        <w:t>High-end SaaS / startup landing page</w:t>
+      </w:r>
+    </w:p>
+    <w:p>
+      <w:pPr>
+        <w:numPr>
+          <w:ilvl w:val="1"/>
+          <w:numId w:val="4"/>
+        </w:numPr>
+        <w:rPr>
+          <w:sz w:val="22"/>
+          <w:szCs w:val="22"/>
+        </w:rPr>
+      </w:pPr>
+      <w:r>
+        <w:rPr>
+          <w:sz w:val="22"/>
+          <w:szCs w:val="22"/>
+        </w:rPr>
+        <w:t>Pixel-perfect spacing</w:t>
+      </w:r>
+    </w:p>
+    <w:p>
+      <w:pPr>
+        <w:numPr>
+          <w:ilvl w:val="1"/>
+          <w:numId w:val="4"/>
+        </w:numPr>
+        <w:rPr>
+          <w:sz w:val="22"/>
+          <w:szCs w:val="22"/>
+        </w:rPr>
+      </w:pPr>
+      <w:r>
+        <w:rPr>
+          <w:sz w:val="22"/>
+          <w:szCs w:val="22"/>
+        </w:rPr>
+        <w:lastRenderedPageBreak/>
+        <w:t>Professional, production-ready UI</w:t>
+      </w:r>
+    </w:p>
+    <w:p>
+      <w:pPr>
+        <w:numPr>
+          <w:ilvl w:val="1"/>
+          <w:numId w:val="4"/>
+        </w:numPr>
+        <w:rPr>
+          <w:sz w:val="22"/>
+          <w:szCs w:val="22"/>
+        </w:rPr>
+      </w:pPr>
+      <w:r>
+        <w:rPr>
+          <w:sz w:val="22"/>
+          <w:szCs w:val="22"/>
+        </w:rPr>
+        <w:t>Desktop-first layout (responsive-friendly)</w:t>
+      </w:r>
+    </w:p>
+    <w:p>
+      <w:pPr>
+        <w:rPr>
+          <w:sz w:val="22"/>
+          <w:szCs w:val="22"/>
+        </w:rPr>
+      </w:pPr>
+      <w:r>
+        <w:rPr>
+          <w:sz w:val="22"/>
+          <w:szCs w:val="22"/>
+        </w:rPr>
+        <w:pict w14:anchorId="4481951F">
+          <v:rect id="_x0000_i1050" style="width:0;height:1.5pt" o:hralign="center" o:hrstd="t" o:hr="t" fillcolor="#a0a0a0" stroked="f"/>
+        </w:pict>
+      </w:r>
+    </w:p>
+    <w:p>
+      <w:pPr>
+        <w:rPr>
+          <w:b/>
+          <w:bCs/>
+          <w:sz w:val="22"/>
+          <w:szCs w:val="22"/>
+        </w:rPr>
+      </w:pPr>
+      <w:r>
+        <w:rPr>
+          <w:b/>
+          <w:bCs/>
+          <w:sz w:val="22"/>
+          <w:szCs w:val="22"/>
+        </w:rPr>
+        <w:t>Output Requirements</w:t>
+      </w:r>
+    </w:p>
+    <w:p>
+      <w:pPr>
+        <w:numPr>
+          <w:ilvl w:val="0"/>
+          <w:numId w:val="5"/>
+        </w:numPr>
+        <w:rPr>
+          <w:sz w:val="22"/>
+          <w:szCs w:val="22"/>
+        </w:rPr>
+      </w:pPr>
+      <w:r>
+        <w:rPr>
+          <w:sz w:val="22"/>
+          <w:szCs w:val="22"/>
+        </w:rPr>
+        <w:t xml:space="preserve">Generate a </w:t>
+      </w:r>
+      <w:r>
+        <w:rPr>
+          <w:b/>
+          <w:bCs/>
+          <w:sz w:val="22"/>
+          <w:szCs w:val="22"/>
+        </w:rPr>
+        <w:t>single landing page image</w:t>
+      </w:r>
+    </w:p>
+    <w:p>
+      <w:pPr>
+        <w:numPr>
+          <w:ilvl w:val="0"/>
+          <w:numId w:val="5"/>
+        </w:numPr>
+        <w:rPr>
+          <w:sz w:val="22"/>
+          <w:szCs w:val="22"/>
+        </w:rPr>
+      </w:pPr>
+      <w:r>
+        <w:rPr>
+          <w:sz w:val="22"/>
+          <w:szCs w:val="22"/>
+        </w:rPr>
+        <w:t>The result should look like:</w:t>
+      </w:r>
+    </w:p>
+    <w:p>
+      <w:pPr>
+        <w:rPr>
+          <w:sz w:val="22"/>
+          <w:szCs w:val="22"/>
+        </w:rPr>
+      </w:pPr>
+      <w:r>
+        <w:rPr>
+          <w:sz w:val="22"/>
+          <w:szCs w:val="22"/>
+        </w:rPr>
+        <w:t>“The same product and content from Image #1, redesigned as if it were originally designed in the style of Image #2.”</w:t>
+      </w:r>
+    </w:p>
+    <w:p>
+      <w:pPr>
+        <w:rPr>
+          <w:sz w:val="22"/>
+          <w:szCs w:val="22"/>
+        </w:rPr>
+      </w:pPr>
+      <w:r>
+        <w:rPr>
+          <w:sz w:val="22"/>
+          <w:szCs w:val="22"/>
+        </w:rPr>
+        <w:pict w14:anchorId="3A42A8A5">
+          <v:rect id="_x0000_i1051" style="width:0;height:1.5pt" o:hralign="center" o:hrstd="t" o:hr="t" fillcolor="#a0a0a0" stroked="f"/>
+        </w:pict>
+      </w:r>
+    </w:p>
+    <w:p>
+      <w:pPr>
+        <w:rPr>
+          <w:b/>
+          <w:bCs/>
+          <w:sz w:val="22"/>
+          <w:szCs w:val="22"/>
+        </w:rPr>
+      </w:pPr>
+      <w:r>
+        <w:rPr>
+          <w:b/>
+          <w:bCs/>
+          <w:sz w:val="22"/>
+          <w:szCs w:val="22"/>
+        </w:rPr>
+        <w:t>Important Constraints</w:t>
+      </w:r>
+    </w:p>
+    <w:p>
+      <w:pPr>
+        <w:numPr>
+          <w:ilvl w:val="0"/>
+          <w:numId w:val="6"/>
+        </w:numPr>
+        <w:rPr>
+          <w:sz w:val="22"/>
+          <w:szCs w:val="22"/>
+        </w:rPr>
+      </w:pPr>
+      <w:r>
+        <w:rPr>
+          <w:sz w:val="22"/>
+          <w:szCs w:val="22"/>
+        </w:rPr>
+        <w:t>No wireframe look</w:t>
+      </w:r>
+    </w:p>
+    <w:p>
+      <w:pPr>
+        <w:numPr>
+          <w:ilvl w:val="0"/>
+          <w:numId w:val="6"/>
+        </w:numPr>
+        <w:rPr>
+          <w:sz w:val="22"/>
+          <w:szCs w:val="22"/>
+        </w:rPr>
+      </w:pPr>
+      <w:r>
+        <w:rPr>
+          <w:sz w:val="22"/>
+          <w:szCs w:val="22"/>
+        </w:rPr>
+        <w:t>No placeholder text</w:t>
+      </w:r>
+    </w:p>
+    <w:p>
+      <w:pPr>
+        <w:numPr>
+          <w:ilvl w:val="0"/>
+          <w:numId w:val="6"/>
+        </w:numPr>
+        <w:rPr>
+          <w:sz w:val="22"/>
+          <w:szCs w:val="22"/>
+        </w:rPr>
+      </w:pPr>
+      <w:r>
+        <w:rPr>
+          <w:sz w:val="22"/>
+          <w:szCs w:val="22"/>
+        </w:rPr>
+        <w:t>No added features or sections</w:t>
+      </w:r>
+    </w:p>
+    <w:p>
+      <w:pPr>
+        <w:numPr>
+          <w:ilvl w:val="0"/>
+          <w:numId w:val="6"/>
+        </w:numPr>
+        <w:rPr>
+          <w:sz w:val="22"/>
+          <w:szCs w:val="22"/>
+        </w:rPr>
+      </w:pPr>
+      <w:r>
+        <w:rPr>
+          <w:sz w:val="22"/>
+          <w:szCs w:val="22"/>
+        </w:rPr>
+        <w:t>No artistic illustration unless Image #2 clearly uses it</w:t>
+      </w:r>
+    </w:p>
+    <w:p>
+      <w:pPr>
+        <w:numPr>
+          <w:ilvl w:val="0"/>
+          <w:numId w:val="6"/>
+        </w:numPr>
+        <w:rPr>
+          <w:sz w:val="22"/>
+          <w:szCs w:val="22"/>
+        </w:rPr>
+      </w:pPr>
+      <w:r>
+        <w:rPr>
+          <w:sz w:val="22"/>
+          <w:szCs w:val="22"/>
+        </w:rPr>
+        <w:t xml:space="preserve">Focus on </w:t>
+      </w:r>
+      <w:r>
+        <w:rPr>
+          <w:b/>
+          <w:bCs/>
+          <w:sz w:val="22"/>
+          <w:szCs w:val="22"/>
+        </w:rPr>
+        <w:t>UI refinement, not concept change</w:t>
+      </w:r>
+    </w:p>
+    <w:p>
+      <w:pPr>
+        <w:rPr>
+          <w:sz w:val="22"/>
+          <w:szCs w:val="22"/>
+        </w:rPr>
+      </w:pPr>
+      <w:r>
+        <w:rPr>
+          <w:sz w:val="22"/>
+          <w:szCs w:val="22"/>
+        </w:rPr>
+        <w:pict w14:anchorId="2A4C8860">
+          <v:rect id="_x0000_i1052" style="width:0;height:1.5pt" o:hralign="center" o:hrstd="t" o:hr="t" fillcolor="#a0a0a0" stroked="f"/>
+        </w:pict>
+      </w:r>
+    </w:p>
+    <w:p>
+      <w:pPr>
+        <w:rPr>
+          <w:b/>
+          <w:bCs/>
+          <w:sz w:val="22"/>
+          <w:szCs w:val="22"/>
+        </w:rPr>
+      </w:pPr>
+      <w:r>
+        <w:rPr>
+          <w:b/>
+          <w:bCs/>
+          <w:sz w:val="22"/>
+          <w:szCs w:val="22"/>
+        </w:rPr>
+        <w:t>Final Reminder</w:t>
+      </w:r>
+    </w:p>
+    <w:p>
+      <w:pPr>
+        <w:rPr>
+          <w:sz w:val="22"/>
+          <w:szCs w:val="22"/>
+        </w:rPr>
+      </w:pPr>
+      <w:r>
+        <w:rPr>
+          <w:sz w:val="22"/>
+          <w:szCs w:val="22"/>
+        </w:rPr>
+        <w:t>Think of this task as:</w:t>
+      </w:r>
+    </w:p>
+    <w:p>
+      <w:pPr>
+        <w:rPr>
+          <w:sz w:val="22"/>
+          <w:szCs w:val="22"/>
+        </w:rPr>
+      </w:pPr>
+      <w:r>
+        <w:rPr>
+          <w:b/>
+          <w:bCs/>
+          <w:sz w:val="22"/>
+          <w:szCs w:val="22"/>
+        </w:rPr>
+        <w:t>“Re-skin Image #1 using the design language, polish, and UI patterns of Image #2, without changing what the page says or does.”</w:t>
+      </w:r>
+    </w:p>
+    <w:p>
+      <w:pPr>
+        <w:rPr>
+          <w:sz w:val="22"/>
+          <w:szCs w:val="22"/>
+        </w:rPr>
+      </w:pPr>
+    </w:p>
     <w:sectPr>
       <w:pgSz w:w="12240" w:h="15840"/>
       <w:pgMar w:top="1440" w:right="1440" w:bottom="1440" w:left="1440" w:header="720" w:footer="720" w:gutter="0"/>
@@ -228,6 +1638,272 @@
 <file path=word/numbering.xml><?xml version="1.0" encoding="utf-8"?>
 <w:numbering xmlns:wpc="http://schemas.microsoft.com/office/word/2010/wordprocessingCanvas" xmlns:cx="http://schemas.microsoft.com/office/drawing/2014/chartex" xmlns:cx1="http://schemas.microsoft.com/office/drawing/2015/9/8/chartex" xmlns:cx2="http://schemas.microsoft.com/office/drawing/2015/10/21/chartex" xmlns:cx3="http://schemas.microsoft.com/office/drawing/2016/5/9/chartex" xmlns:cx4="http://schemas.microsoft.com/office/drawing/2016/5/10/chartex" xmlns:cx5="http://schemas.microsoft.com/office/drawing/2016/5/11/chartex" xmlns:cx6="http://schemas.microsoft.com/office/drawing/2016/5/12/chartex" xmlns:cx7="http://schemas.microsoft.com/office/drawing/2016/5/13/chartex" xmlns:cx8="http://schemas.microsoft.com/office/drawing/2016/5/14/chartex" xmlns:mc="http://schemas.openxmlformats.org/markup-compatibility/2006" xmlns:aink="http://schemas.microsoft.com/office/drawing/2016/ink" xmlns:am3d="http://schemas.microsoft.com/office/drawing/2017/model3d" xmlns:o="urn:schemas-microsoft-com:office:office" xmlns:oel="http://schemas.microsoft.com/office/2019/extlst" xmlns:r="http://schemas.openxmlformats.org/officeDocument/2006/relationships" xmlns:m="http://schemas.openxmlformats.org/officeDocument/2006/math" xmlns:v="urn:schemas-microsoft-com:vml" xmlns:wp14="http://schemas.microsoft.com/office/word/2010/wordprocessingDrawing" xmlns:wp="http://schemas.openxmlformats.org/drawingml/2006/wordprocessingDrawing" xmlns:w10="urn:schemas-microsoft-com:office:word" xmlns:w="http://schemas.openxmlformats.org/wordprocessingml/2006/main" xmlns:w14="http://schemas.microsoft.com/office/word/2010/wordml" xmlns:w15="http://schemas.microsoft.com/office/word/2012/wordml" xmlns:w16cex="http://schemas.microsoft.com/office/word/2018/wordml/cex" xmlns:w16cid="http://schemas.microsoft.com/office/word/2016/wordml/cid" xmlns:w16="http://schemas.microsoft.com/office/word/2018/wordml" xmlns:w16du="http://schemas.microsoft.com/office/word/2023/wordml/word16du" xmlns:w16sdtdh="http://schemas.microsoft.com/office/word/2020/wordml/sdtdatahash" xmlns:w16sdtfl="http://schemas.microsoft.com/office/word/2024/wordml/sdtformatlock" xmlns:w16se="http://schemas.microsoft.com/office/word/2015/wordml/symex" xmlns:wpg="http://schemas.microsoft.com/office/word/2010/wordprocessingGroup" xmlns:wpi="http://schemas.microsoft.com/office/word/2010/wordprocessingInk" xmlns:wne="http://schemas.microsoft.com/office/word/2006/wordml" xmlns:wps="http://schemas.microsoft.com/office/word/2010/wordprocessingShape" mc:Ignorable="w14 w15 w16se w16cid w16 w16cex w16sdtdh w16sdtfl w16du wp14">
   <w:abstractNum w:abstractNumId="0" w15:restartNumberingAfterBreak="0">
+    <w:nsid w:val="1E944EFC"/>
+    <w:multiLevelType w:val="multilevel"/>
+    <w:tmpl w:val="C62C3E7C"/>
+    <w:lvl w:ilvl="0">
+      <w:start w:val="1"/>
+      <w:numFmt w:val="bullet"/>
+      <w:lvlText w:val=""/>
+      <w:lvlJc w:val="left"/>
+      <w:pPr>
+        <w:tabs>
+          <w:tab w:val="num" w:pos="720"/>
+        </w:tabs>
+        <w:ind w:left="720" w:hanging="360"/>
+      </w:pPr>
+      <w:rPr>
+        <w:rFonts w:ascii="Symbol" w:hAnsi="Symbol" w:hint="default"/>
+        <w:sz w:val="20"/>
+      </w:rPr>
+    </w:lvl>
+    <w:lvl w:ilvl="1" w:tentative="1">
+      <w:start w:val="1"/>
+      <w:numFmt w:val="bullet"/>
+      <w:lvlText w:val="o"/>
+      <w:lvlJc w:val="left"/>
+      <w:pPr>
+        <w:tabs>
+          <w:tab w:val="num" w:pos="1440"/>
+        </w:tabs>
+        <w:ind w:left="1440" w:hanging="360"/>
+      </w:pPr>
+      <w:rPr>
+        <w:rFonts w:ascii="Courier New" w:hAnsi="Courier New" w:hint="default"/>
+        <w:sz w:val="20"/>
+      </w:rPr>
+    </w:lvl>
+    <w:lvl w:ilvl="2" w:tentative="1">
+      <w:start w:val="1"/>
+      <w:numFmt w:val="bullet"/>
+      <w:lvlText w:val=""/>
+      <w:lvlJc w:val="left"/>
+      <w:pPr>
+        <w:tabs>
+          <w:tab w:val="num" w:pos="2160"/>
+        </w:tabs>
+        <w:ind w:left="2160" w:hanging="360"/>
+      </w:pPr>
+      <w:rPr>
+        <w:rFonts w:ascii="Wingdings" w:hAnsi="Wingdings" w:hint="default"/>
+        <w:sz w:val="20"/>
+      </w:rPr>
+    </w:lvl>
+    <w:lvl w:ilvl="3" w:tentative="1">
+      <w:start w:val="1"/>
+      <w:numFmt w:val="bullet"/>
+      <w:lvlText w:val=""/>
+      <w:lvlJc w:val="left"/>
+      <w:pPr>
+        <w:tabs>
+          <w:tab w:val="num" w:pos="2880"/>
+        </w:tabs>
+        <w:ind w:left="2880" w:hanging="360"/>
+      </w:pPr>
+      <w:rPr>
+        <w:rFonts w:ascii="Wingdings" w:hAnsi="Wingdings" w:hint="default"/>
+        <w:sz w:val="20"/>
+      </w:rPr>
+    </w:lvl>
+    <w:lvl w:ilvl="4" w:tentative="1">
+      <w:start w:val="1"/>
+      <w:numFmt w:val="bullet"/>
+      <w:lvlText w:val=""/>
+      <w:lvlJc w:val="left"/>
+      <w:pPr>
+        <w:tabs>
+          <w:tab w:val="num" w:pos="3600"/>
+        </w:tabs>
+        <w:ind w:left="3600" w:hanging="360"/>
+      </w:pPr>
+      <w:rPr>
+        <w:rFonts w:ascii="Wingdings" w:hAnsi="Wingdings" w:hint="default"/>
+        <w:sz w:val="20"/>
+      </w:rPr>
+    </w:lvl>
+    <w:lvl w:ilvl="5" w:tentative="1">
+      <w:start w:val="1"/>
+      <w:numFmt w:val="bullet"/>
+      <w:lvlText w:val=""/>
+      <w:lvlJc w:val="left"/>
+      <w:pPr>
+        <w:tabs>
+          <w:tab w:val="num" w:pos="4320"/>
+        </w:tabs>
+        <w:ind w:left="4320" w:hanging="360"/>
+      </w:pPr>
+      <w:rPr>
+        <w:rFonts w:ascii="Wingdings" w:hAnsi="Wingdings" w:hint="default"/>
+        <w:sz w:val="20"/>
+      </w:rPr>
+    </w:lvl>
+    <w:lvl w:ilvl="6" w:tentative="1">
+      <w:start w:val="1"/>
+      <w:numFmt w:val="bullet"/>
+      <w:lvlText w:val=""/>
+      <w:lvlJc w:val="left"/>
+      <w:pPr>
+        <w:tabs>
+          <w:tab w:val="num" w:pos="5040"/>
+        </w:tabs>
+        <w:ind w:left="5040" w:hanging="360"/>
+      </w:pPr>
+      <w:rPr>
+        <w:rFonts w:ascii="Wingdings" w:hAnsi="Wingdings" w:hint="default"/>
+        <w:sz w:val="20"/>
+      </w:rPr>
+    </w:lvl>
+    <w:lvl w:ilvl="7" w:tentative="1">
+      <w:start w:val="1"/>
+      <w:numFmt w:val="bullet"/>
+      <w:lvlText w:val=""/>
+      <w:lvlJc w:val="left"/>
+      <w:pPr>
+        <w:tabs>
+          <w:tab w:val="num" w:pos="5760"/>
+        </w:tabs>
+        <w:ind w:left="5760" w:hanging="360"/>
+      </w:pPr>
+      <w:rPr>
+        <w:rFonts w:ascii="Wingdings" w:hAnsi="Wingdings" w:hint="default"/>
+        <w:sz w:val="20"/>
+      </w:rPr>
+    </w:lvl>
+    <w:lvl w:ilvl="8" w:tentative="1">
+      <w:start w:val="1"/>
+      <w:numFmt w:val="bullet"/>
+      <w:lvlText w:val=""/>
+      <w:lvlJc w:val="left"/>
+      <w:pPr>
+        <w:tabs>
+          <w:tab w:val="num" w:pos="6480"/>
+        </w:tabs>
+        <w:ind w:left="6480" w:hanging="360"/>
+      </w:pPr>
+      <w:rPr>
+        <w:rFonts w:ascii="Wingdings" w:hAnsi="Wingdings" w:hint="default"/>
+        <w:sz w:val="20"/>
+      </w:rPr>
+    </w:lvl>
+  </w:abstractNum>
+  <w:abstractNum w:abstractNumId="1" w15:restartNumberingAfterBreak="0">
+    <w:nsid w:val="299F0314"/>
+    <w:multiLevelType w:val="multilevel"/>
+    <w:tmpl w:val="65889F22"/>
+    <w:lvl w:ilvl="0">
+      <w:start w:val="1"/>
+      <w:numFmt w:val="decimal"/>
+      <w:lvlText w:val="%1."/>
+      <w:lvlJc w:val="left"/>
+      <w:pPr>
+        <w:tabs>
+          <w:tab w:val="num" w:pos="720"/>
+        </w:tabs>
+        <w:ind w:left="720" w:hanging="360"/>
+      </w:pPr>
+    </w:lvl>
+    <w:lvl w:ilvl="1">
+      <w:start w:val="1"/>
+      <w:numFmt w:val="bullet"/>
+      <w:lvlText w:val="o"/>
+      <w:lvlJc w:val="left"/>
+      <w:pPr>
+        <w:tabs>
+          <w:tab w:val="num" w:pos="1440"/>
+        </w:tabs>
+        <w:ind w:left="1440" w:hanging="360"/>
+      </w:pPr>
+      <w:rPr>
+        <w:rFonts w:ascii="Courier New" w:hAnsi="Courier New" w:hint="default"/>
+        <w:sz w:val="20"/>
+      </w:rPr>
+    </w:lvl>
+    <w:lvl w:ilvl="2" w:tentative="1">
+      <w:start w:val="1"/>
+      <w:numFmt w:val="decimal"/>
+      <w:lvlText w:val="%3."/>
+      <w:lvlJc w:val="left"/>
+      <w:pPr>
+        <w:tabs>
+          <w:tab w:val="num" w:pos="2160"/>
+        </w:tabs>
+        <w:ind w:left="2160" w:hanging="360"/>
+      </w:pPr>
+    </w:lvl>
+    <w:lvl w:ilvl="3" w:tentative="1">
+      <w:start w:val="1"/>
+      <w:numFmt w:val="decimal"/>
+      <w:lvlText w:val="%4."/>
+      <w:lvlJc w:val="left"/>
+      <w:pPr>
+        <w:tabs>
+          <w:tab w:val="num" w:pos="2880"/>
+        </w:tabs>
+        <w:ind w:left="2880" w:hanging="360"/>
+      </w:pPr>
+    </w:lvl>
+    <w:lvl w:ilvl="4" w:tentative="1">
+      <w:start w:val="1"/>
+      <w:numFmt w:val="decimal"/>
+      <w:lvlText w:val="%5."/>
+      <w:lvlJc w:val="left"/>
+      <w:pPr>
+        <w:tabs>
+          <w:tab w:val="num" w:pos="3600"/>
+        </w:tabs>
+        <w:ind w:left="3600" w:hanging="360"/>
+      </w:pPr>
+    </w:lvl>
+    <w:lvl w:ilvl="5" w:tentative="1">
+      <w:start w:val="1"/>
+      <w:numFmt w:val="decimal"/>
+      <w:lvlText w:val="%6."/>
+      <w:lvlJc w:val="left"/>
+      <w:pPr>
+        <w:tabs>
+          <w:tab w:val="num" w:pos="4320"/>
+        </w:tabs>
+        <w:ind w:left="4320" w:hanging="360"/>
+      </w:pPr>
+    </w:lvl>
+    <w:lvl w:ilvl="6" w:tentative="1">
+      <w:start w:val="1"/>
+      <w:numFmt w:val="decimal"/>
+      <w:lvlText w:val="%7."/>
+      <w:lvlJc w:val="left"/>
+      <w:pPr>
+        <w:tabs>
+          <w:tab w:val="num" w:pos="5040"/>
+        </w:tabs>
+        <w:ind w:left="5040" w:hanging="360"/>
+      </w:pPr>
+    </w:lvl>
+    <w:lvl w:ilvl="7" w:tentative="1">
+      <w:start w:val="1"/>
+      <w:numFmt w:val="decimal"/>
+      <w:lvlText w:val="%8."/>
+      <w:lvlJc w:val="left"/>
+      <w:pPr>
+        <w:tabs>
+          <w:tab w:val="num" w:pos="5760"/>
+        </w:tabs>
+        <w:ind w:left="5760" w:hanging="360"/>
+      </w:pPr>
+    </w:lvl>
+    <w:lvl w:ilvl="8" w:tentative="1">
+      <w:start w:val="1"/>
+      <w:numFmt w:val="decimal"/>
+      <w:lvlText w:val="%9."/>
+      <w:lvlJc w:val="left"/>
+      <w:pPr>
+        <w:tabs>
+          <w:tab w:val="num" w:pos="6480"/>
+        </w:tabs>
+        <w:ind w:left="6480" w:hanging="360"/>
+      </w:pPr>
+    </w:lvl>
+  </w:abstractNum>
+  <w:abstractNum w:abstractNumId="2" w15:restartNumberingAfterBreak="0">
     <w:nsid w:val="424E70AA"/>
     <w:multiLevelType w:val="hybridMultilevel"/>
     <w:tmpl w:val="3050B428"/>
@@ -340,7 +2016,469 @@
       </w:rPr>
     </w:lvl>
   </w:abstractNum>
+  <w:abstractNum w:abstractNumId="3" w15:restartNumberingAfterBreak="0">
+    <w:nsid w:val="53B640DF"/>
+    <w:multiLevelType w:val="multilevel"/>
+    <w:tmpl w:val="CC185DF4"/>
+    <w:lvl w:ilvl="0">
+      <w:start w:val="1"/>
+      <w:numFmt w:val="bullet"/>
+      <w:lvlText w:val=""/>
+      <w:lvlJc w:val="left"/>
+      <w:pPr>
+        <w:tabs>
+          <w:tab w:val="num" w:pos="720"/>
+        </w:tabs>
+        <w:ind w:left="720" w:hanging="360"/>
+      </w:pPr>
+      <w:rPr>
+        <w:rFonts w:ascii="Symbol" w:hAnsi="Symbol" w:hint="default"/>
+        <w:sz w:val="20"/>
+      </w:rPr>
+    </w:lvl>
+    <w:lvl w:ilvl="1" w:tentative="1">
+      <w:start w:val="1"/>
+      <w:numFmt w:val="bullet"/>
+      <w:lvlText w:val="o"/>
+      <w:lvlJc w:val="left"/>
+      <w:pPr>
+        <w:tabs>
+          <w:tab w:val="num" w:pos="1440"/>
+        </w:tabs>
+        <w:ind w:left="1440" w:hanging="360"/>
+      </w:pPr>
+      <w:rPr>
+        <w:rFonts w:ascii="Courier New" w:hAnsi="Courier New" w:hint="default"/>
+        <w:sz w:val="20"/>
+      </w:rPr>
+    </w:lvl>
+    <w:lvl w:ilvl="2" w:tentative="1">
+      <w:start w:val="1"/>
+      <w:numFmt w:val="bullet"/>
+      <w:lvlText w:val=""/>
+      <w:lvlJc w:val="left"/>
+      <w:pPr>
+        <w:tabs>
+          <w:tab w:val="num" w:pos="2160"/>
+        </w:tabs>
+        <w:ind w:left="2160" w:hanging="360"/>
+      </w:pPr>
+      <w:rPr>
+        <w:rFonts w:ascii="Wingdings" w:hAnsi="Wingdings" w:hint="default"/>
+        <w:sz w:val="20"/>
+      </w:rPr>
+    </w:lvl>
+    <w:lvl w:ilvl="3" w:tentative="1">
+      <w:start w:val="1"/>
+      <w:numFmt w:val="bullet"/>
+      <w:lvlText w:val=""/>
+      <w:lvlJc w:val="left"/>
+      <w:pPr>
+        <w:tabs>
+          <w:tab w:val="num" w:pos="2880"/>
+        </w:tabs>
+        <w:ind w:left="2880" w:hanging="360"/>
+      </w:pPr>
+      <w:rPr>
+        <w:rFonts w:ascii="Wingdings" w:hAnsi="Wingdings" w:hint="default"/>
+        <w:sz w:val="20"/>
+      </w:rPr>
+    </w:lvl>
+    <w:lvl w:ilvl="4" w:tentative="1">
+      <w:start w:val="1"/>
+      <w:numFmt w:val="bullet"/>
+      <w:lvlText w:val=""/>
+      <w:lvlJc w:val="left"/>
+      <w:pPr>
+        <w:tabs>
+          <w:tab w:val="num" w:pos="3600"/>
+        </w:tabs>
+        <w:ind w:left="3600" w:hanging="360"/>
+      </w:pPr>
+      <w:rPr>
+        <w:rFonts w:ascii="Wingdings" w:hAnsi="Wingdings" w:hint="default"/>
+        <w:sz w:val="20"/>
+      </w:rPr>
+    </w:lvl>
+    <w:lvl w:ilvl="5" w:tentative="1">
+      <w:start w:val="1"/>
+      <w:numFmt w:val="bullet"/>
+      <w:lvlText w:val=""/>
+      <w:lvlJc w:val="left"/>
+      <w:pPr>
+        <w:tabs>
+          <w:tab w:val="num" w:pos="4320"/>
+        </w:tabs>
+        <w:ind w:left="4320" w:hanging="360"/>
+      </w:pPr>
+      <w:rPr>
+        <w:rFonts w:ascii="Wingdings" w:hAnsi="Wingdings" w:hint="default"/>
+        <w:sz w:val="20"/>
+      </w:rPr>
+    </w:lvl>
+    <w:lvl w:ilvl="6" w:tentative="1">
+      <w:start w:val="1"/>
+      <w:numFmt w:val="bullet"/>
+      <w:lvlText w:val=""/>
+      <w:lvlJc w:val="left"/>
+      <w:pPr>
+        <w:tabs>
+          <w:tab w:val="num" w:pos="5040"/>
+        </w:tabs>
+        <w:ind w:left="5040" w:hanging="360"/>
+      </w:pPr>
+      <w:rPr>
+        <w:rFonts w:ascii="Wingdings" w:hAnsi="Wingdings" w:hint="default"/>
+        <w:sz w:val="20"/>
+      </w:rPr>
+    </w:lvl>
+    <w:lvl w:ilvl="7" w:tentative="1">
+      <w:start w:val="1"/>
+      <w:numFmt w:val="bullet"/>
+      <w:lvlText w:val=""/>
+      <w:lvlJc w:val="left"/>
+      <w:pPr>
+        <w:tabs>
+          <w:tab w:val="num" w:pos="5760"/>
+        </w:tabs>
+        <w:ind w:left="5760" w:hanging="360"/>
+      </w:pPr>
+      <w:rPr>
+        <w:rFonts w:ascii="Wingdings" w:hAnsi="Wingdings" w:hint="default"/>
+        <w:sz w:val="20"/>
+      </w:rPr>
+    </w:lvl>
+    <w:lvl w:ilvl="8" w:tentative="1">
+      <w:start w:val="1"/>
+      <w:numFmt w:val="bullet"/>
+      <w:lvlText w:val=""/>
+      <w:lvlJc w:val="left"/>
+      <w:pPr>
+        <w:tabs>
+          <w:tab w:val="num" w:pos="6480"/>
+        </w:tabs>
+        <w:ind w:left="6480" w:hanging="360"/>
+      </w:pPr>
+      <w:rPr>
+        <w:rFonts w:ascii="Wingdings" w:hAnsi="Wingdings" w:hint="default"/>
+        <w:sz w:val="20"/>
+      </w:rPr>
+    </w:lvl>
+  </w:abstractNum>
+  <w:abstractNum w:abstractNumId="4" w15:restartNumberingAfterBreak="0">
+    <w:nsid w:val="5970625E"/>
+    <w:multiLevelType w:val="multilevel"/>
+    <w:tmpl w:val="1BB8A5E0"/>
+    <w:lvl w:ilvl="0">
+      <w:start w:val="1"/>
+      <w:numFmt w:val="bullet"/>
+      <w:lvlText w:val=""/>
+      <w:lvlJc w:val="left"/>
+      <w:pPr>
+        <w:tabs>
+          <w:tab w:val="num" w:pos="720"/>
+        </w:tabs>
+        <w:ind w:left="720" w:hanging="360"/>
+      </w:pPr>
+      <w:rPr>
+        <w:rFonts w:ascii="Symbol" w:hAnsi="Symbol" w:hint="default"/>
+        <w:sz w:val="20"/>
+      </w:rPr>
+    </w:lvl>
+    <w:lvl w:ilvl="1" w:tentative="1">
+      <w:start w:val="1"/>
+      <w:numFmt w:val="bullet"/>
+      <w:lvlText w:val="o"/>
+      <w:lvlJc w:val="left"/>
+      <w:pPr>
+        <w:tabs>
+          <w:tab w:val="num" w:pos="1440"/>
+        </w:tabs>
+        <w:ind w:left="1440" w:hanging="360"/>
+      </w:pPr>
+      <w:rPr>
+        <w:rFonts w:ascii="Courier New" w:hAnsi="Courier New" w:hint="default"/>
+        <w:sz w:val="20"/>
+      </w:rPr>
+    </w:lvl>
+    <w:lvl w:ilvl="2" w:tentative="1">
+      <w:start w:val="1"/>
+      <w:numFmt w:val="bullet"/>
+      <w:lvlText w:val=""/>
+      <w:lvlJc w:val="left"/>
+      <w:pPr>
+        <w:tabs>
+          <w:tab w:val="num" w:pos="2160"/>
+        </w:tabs>
+        <w:ind w:left="2160" w:hanging="360"/>
+      </w:pPr>
+      <w:rPr>
+        <w:rFonts w:ascii="Wingdings" w:hAnsi="Wingdings" w:hint="default"/>
+        <w:sz w:val="20"/>
+      </w:rPr>
+    </w:lvl>
+    <w:lvl w:ilvl="3" w:tentative="1">
+      <w:start w:val="1"/>
+      <w:numFmt w:val="bullet"/>
+      <w:lvlText w:val=""/>
+      <w:lvlJc w:val="left"/>
+      <w:pPr>
+        <w:tabs>
+          <w:tab w:val="num" w:pos="2880"/>
+        </w:tabs>
+        <w:ind w:left="2880" w:hanging="360"/>
+      </w:pPr>
+      <w:rPr>
+        <w:rFonts w:ascii="Wingdings" w:hAnsi="Wingdings" w:hint="default"/>
+        <w:sz w:val="20"/>
+      </w:rPr>
+    </w:lvl>
+    <w:lvl w:ilvl="4" w:tentative="1">
+      <w:start w:val="1"/>
+      <w:numFmt w:val="bullet"/>
+      <w:lvlText w:val=""/>
+      <w:lvlJc w:val="left"/>
+      <w:pPr>
+        <w:tabs>
+          <w:tab w:val="num" w:pos="3600"/>
+        </w:tabs>
+        <w:ind w:left="3600" w:hanging="360"/>
+      </w:pPr>
+      <w:rPr>
+        <w:rFonts w:ascii="Wingdings" w:hAnsi="Wingdings" w:hint="default"/>
+        <w:sz w:val="20"/>
+      </w:rPr>
+    </w:lvl>
+    <w:lvl w:ilvl="5" w:tentative="1">
+      <w:start w:val="1"/>
+      <w:numFmt w:val="bullet"/>
+      <w:lvlText w:val=""/>
+      <w:lvlJc w:val="left"/>
+      <w:pPr>
+        <w:tabs>
+          <w:tab w:val="num" w:pos="4320"/>
+        </w:tabs>
+        <w:ind w:left="4320" w:hanging="360"/>
+      </w:pPr>
+      <w:rPr>
+        <w:rFonts w:ascii="Wingdings" w:hAnsi="Wingdings" w:hint="default"/>
+        <w:sz w:val="20"/>
+      </w:rPr>
+    </w:lvl>
+    <w:lvl w:ilvl="6" w:tentative="1">
+      <w:start w:val="1"/>
+      <w:numFmt w:val="bullet"/>
+      <w:lvlText w:val=""/>
+      <w:lvlJc w:val="left"/>
+      <w:pPr>
+        <w:tabs>
+          <w:tab w:val="num" w:pos="5040"/>
+        </w:tabs>
+        <w:ind w:left="5040" w:hanging="360"/>
+      </w:pPr>
+      <w:rPr>
+        <w:rFonts w:ascii="Wingdings" w:hAnsi="Wingdings" w:hint="default"/>
+        <w:sz w:val="20"/>
+      </w:rPr>
+    </w:lvl>
+    <w:lvl w:ilvl="7" w:tentative="1">
+      <w:start w:val="1"/>
+      <w:numFmt w:val="bullet"/>
+      <w:lvlText w:val=""/>
+      <w:lvlJc w:val="left"/>
+      <w:pPr>
+        <w:tabs>
+          <w:tab w:val="num" w:pos="5760"/>
+        </w:tabs>
+        <w:ind w:left="5760" w:hanging="360"/>
+      </w:pPr>
+      <w:rPr>
+        <w:rFonts w:ascii="Wingdings" w:hAnsi="Wingdings" w:hint="default"/>
+        <w:sz w:val="20"/>
+      </w:rPr>
+    </w:lvl>
+    <w:lvl w:ilvl="8" w:tentative="1">
+      <w:start w:val="1"/>
+      <w:numFmt w:val="bullet"/>
+      <w:lvlText w:val=""/>
+      <w:lvlJc w:val="left"/>
+      <w:pPr>
+        <w:tabs>
+          <w:tab w:val="num" w:pos="6480"/>
+        </w:tabs>
+        <w:ind w:left="6480" w:hanging="360"/>
+      </w:pPr>
+      <w:rPr>
+        <w:rFonts w:ascii="Wingdings" w:hAnsi="Wingdings" w:hint="default"/>
+        <w:sz w:val="20"/>
+      </w:rPr>
+    </w:lvl>
+  </w:abstractNum>
+  <w:abstractNum w:abstractNumId="5" w15:restartNumberingAfterBreak="0">
+    <w:nsid w:val="6D1B755E"/>
+    <w:multiLevelType w:val="multilevel"/>
+    <w:tmpl w:val="DEACE9D2"/>
+    <w:lvl w:ilvl="0">
+      <w:start w:val="1"/>
+      <w:numFmt w:val="bullet"/>
+      <w:lvlText w:val=""/>
+      <w:lvlJc w:val="left"/>
+      <w:pPr>
+        <w:tabs>
+          <w:tab w:val="num" w:pos="720"/>
+        </w:tabs>
+        <w:ind w:left="720" w:hanging="360"/>
+      </w:pPr>
+      <w:rPr>
+        <w:rFonts w:ascii="Symbol" w:hAnsi="Symbol" w:hint="default"/>
+        <w:sz w:val="20"/>
+      </w:rPr>
+    </w:lvl>
+    <w:lvl w:ilvl="1" w:tentative="1">
+      <w:start w:val="1"/>
+      <w:numFmt w:val="bullet"/>
+      <w:lvlText w:val="o"/>
+      <w:lvlJc w:val="left"/>
+      <w:pPr>
+        <w:tabs>
+          <w:tab w:val="num" w:pos="1440"/>
+        </w:tabs>
+        <w:ind w:left="1440" w:hanging="360"/>
+      </w:pPr>
+      <w:rPr>
+        <w:rFonts w:ascii="Courier New" w:hAnsi="Courier New" w:hint="default"/>
+        <w:sz w:val="20"/>
+      </w:rPr>
+    </w:lvl>
+    <w:lvl w:ilvl="2" w:tentative="1">
+      <w:start w:val="1"/>
+      <w:numFmt w:val="bullet"/>
+      <w:lvlText w:val=""/>
+      <w:lvlJc w:val="left"/>
+      <w:pPr>
+        <w:tabs>
+          <w:tab w:val="num" w:pos="2160"/>
+        </w:tabs>
+        <w:ind w:left="2160" w:hanging="360"/>
+      </w:pPr>
+      <w:rPr>
+        <w:rFonts w:ascii="Wingdings" w:hAnsi="Wingdings" w:hint="default"/>
+        <w:sz w:val="20"/>
+      </w:rPr>
+    </w:lvl>
+    <w:lvl w:ilvl="3" w:tentative="1">
+      <w:start w:val="1"/>
+      <w:numFmt w:val="bullet"/>
+      <w:lvlText w:val=""/>
+      <w:lvlJc w:val="left"/>
+      <w:pPr>
+        <w:tabs>
+          <w:tab w:val="num" w:pos="2880"/>
+        </w:tabs>
+        <w:ind w:left="2880" w:hanging="360"/>
+      </w:pPr>
+      <w:rPr>
+        <w:rFonts w:ascii="Wingdings" w:hAnsi="Wingdings" w:hint="default"/>
+        <w:sz w:val="20"/>
+      </w:rPr>
+    </w:lvl>
+    <w:lvl w:ilvl="4" w:tentative="1">
+      <w:start w:val="1"/>
+      <w:numFmt w:val="bullet"/>
+      <w:lvlText w:val=""/>
+      <w:lvlJc w:val="left"/>
+      <w:pPr>
+        <w:tabs>
+          <w:tab w:val="num" w:pos="3600"/>
+        </w:tabs>
+        <w:ind w:left="3600" w:hanging="360"/>
+      </w:pPr>
+      <w:rPr>
+        <w:rFonts w:ascii="Wingdings" w:hAnsi="Wingdings" w:hint="default"/>
+        <w:sz w:val="20"/>
+      </w:rPr>
+    </w:lvl>
+    <w:lvl w:ilvl="5" w:tentative="1">
+      <w:start w:val="1"/>
+      <w:numFmt w:val="bullet"/>
+      <w:lvlText w:val=""/>
+      <w:lvlJc w:val="left"/>
+      <w:pPr>
+        <w:tabs>
+          <w:tab w:val="num" w:pos="4320"/>
+        </w:tabs>
+        <w:ind w:left="4320" w:hanging="360"/>
+      </w:pPr>
+      <w:rPr>
+        <w:rFonts w:ascii="Wingdings" w:hAnsi="Wingdings" w:hint="default"/>
+        <w:sz w:val="20"/>
+      </w:rPr>
+    </w:lvl>
+    <w:lvl w:ilvl="6" w:tentative="1">
+      <w:start w:val="1"/>
+      <w:numFmt w:val="bullet"/>
+      <w:lvlText w:val=""/>
+      <w:lvlJc w:val="left"/>
+      <w:pPr>
+        <w:tabs>
+          <w:tab w:val="num" w:pos="5040"/>
+        </w:tabs>
+        <w:ind w:left="5040" w:hanging="360"/>
+      </w:pPr>
+      <w:rPr>
+        <w:rFonts w:ascii="Wingdings" w:hAnsi="Wingdings" w:hint="default"/>
+        <w:sz w:val="20"/>
+      </w:rPr>
+    </w:lvl>
+    <w:lvl w:ilvl="7" w:tentative="1">
+      <w:start w:val="1"/>
+      <w:numFmt w:val="bullet"/>
+      <w:lvlText w:val=""/>
+      <w:lvlJc w:val="left"/>
+      <w:pPr>
+        <w:tabs>
+          <w:tab w:val="num" w:pos="5760"/>
+        </w:tabs>
+        <w:ind w:left="5760" w:hanging="360"/>
+      </w:pPr>
+      <w:rPr>
+        <w:rFonts w:ascii="Wingdings" w:hAnsi="Wingdings" w:hint="default"/>
+        <w:sz w:val="20"/>
+      </w:rPr>
+    </w:lvl>
+    <w:lvl w:ilvl="8" w:tentative="1">
+      <w:start w:val="1"/>
+      <w:numFmt w:val="bullet"/>
+      <w:lvlText w:val=""/>
+      <w:lvlJc w:val="left"/>
+      <w:pPr>
+        <w:tabs>
+          <w:tab w:val="num" w:pos="6480"/>
+        </w:tabs>
+        <w:ind w:left="6480" w:hanging="360"/>
+      </w:pPr>
+      <w:rPr>
+        <w:rFonts w:ascii="Wingdings" w:hAnsi="Wingdings" w:hint="default"/>
+        <w:sz w:val="20"/>
+      </w:rPr>
+    </w:lvl>
+  </w:abstractNum>
   <w:num w:numId="1" w16cid:durableId="81882402">
+    <w:abstractNumId w:val="2"/>
+  </w:num>
+  <w:num w:numId="2" w16cid:durableId="1798572447">
+    <w:abstractNumId w:val="5"/>
+  </w:num>
+  <w:num w:numId="3" w16cid:durableId="1574659526">
+    <w:abstractNumId w:val="3"/>
+  </w:num>
+  <w:num w:numId="4" w16cid:durableId="1156650037">
+    <w:abstractNumId w:val="1"/>
+  </w:num>
+  <w:num w:numId="5" w16cid:durableId="245916579">
+    <w:abstractNumId w:val="4"/>
+  </w:num>
+  <w:num w:numId="6" w16cid:durableId="1314062569">
     <w:abstractNumId w:val="0"/>
   </w:num>
 </w:numbering>

</xml_diff>